<commit_message>
Updated what is an RTOS
</commit_message>
<xml_diff>
--- a/RTOS/What is RTOS.docx
+++ b/RTOS/What is RTOS.docx
@@ -4,6 +4,633 @@
   <w:body>
     <w:p>
       <w:pPr>
+        <w:pStyle w:val="NormalWeb"/>
+      </w:pPr>
+      <w:r>
+        <w:t>Real-Time Operating Systems (RTOS) are specialized systems used in embedded applications where tasks must execute within strict timing constraints. However, their functionality and purpose are often misunderstood. Here are some common misinterpretations:</w:t>
+      </w:r>
+    </w:p>
+    <w:p>
+      <w:pPr>
+        <w:pStyle w:val="Heading3"/>
+      </w:pPr>
+      <w:r>
+        <w:t xml:space="preserve">1. </w:t>
+      </w:r>
+      <w:r>
+        <w:rPr>
+          <w:rStyle w:val="Strong"/>
+          <w:b w:val="0"/>
+          <w:bCs w:val="0"/>
+        </w:rPr>
+        <w:t>RTOS is Always Faster</w:t>
+      </w:r>
+    </w:p>
+    <w:p>
+      <w:pPr>
+        <w:numPr>
+          <w:ilvl w:val="0"/>
+          <w:numId w:val="3"/>
+        </w:numPr>
+        <w:spacing w:before="100" w:beforeAutospacing="1" w:after="100" w:afterAutospacing="1" w:line="240" w:lineRule="auto"/>
+      </w:pPr>
+      <w:r>
+        <w:rPr>
+          <w:rStyle w:val="Strong"/>
+        </w:rPr>
+        <w:t>Misinterpretation</w:t>
+      </w:r>
+      <w:r>
+        <w:t>: Using an RTOS makes the system faster.</w:t>
+      </w:r>
+    </w:p>
+    <w:p>
+      <w:pPr>
+        <w:numPr>
+          <w:ilvl w:val="0"/>
+          <w:numId w:val="3"/>
+        </w:numPr>
+        <w:spacing w:before="100" w:beforeAutospacing="1" w:after="100" w:afterAutospacing="1" w:line="240" w:lineRule="auto"/>
+      </w:pPr>
+      <w:r>
+        <w:rPr>
+          <w:rStyle w:val="Strong"/>
+        </w:rPr>
+        <w:t>Reality</w:t>
+      </w:r>
+      <w:r>
+        <w:t>: An RTOS ensures predictability and deterministic behavior, not necessarily speed. The system might even experience overhead due to context switching and scheduling.</w:t>
+      </w:r>
+    </w:p>
+    <w:p>
+      <w:pPr>
+        <w:spacing w:after="0"/>
+      </w:pPr>
+      <w:r>
+        <w:pict w14:anchorId="0D94FD5A">
+          <v:rect id="_x0000_i1025" style="width:0;height:1.5pt" o:hralign="center" o:hrstd="t" o:hr="t" fillcolor="#a0a0a0" stroked="f"/>
+        </w:pict>
+      </w:r>
+    </w:p>
+    <w:p>
+      <w:pPr>
+        <w:pStyle w:val="Heading3"/>
+      </w:pPr>
+      <w:r>
+        <w:t xml:space="preserve">2. </w:t>
+      </w:r>
+      <w:r>
+        <w:rPr>
+          <w:rStyle w:val="Strong"/>
+          <w:b w:val="0"/>
+          <w:bCs w:val="0"/>
+        </w:rPr>
+        <w:t>RTOS is Necessary for Every Embedded System</w:t>
+      </w:r>
+    </w:p>
+    <w:p>
+      <w:pPr>
+        <w:numPr>
+          <w:ilvl w:val="0"/>
+          <w:numId w:val="4"/>
+        </w:numPr>
+        <w:spacing w:before="100" w:beforeAutospacing="1" w:after="100" w:afterAutospacing="1" w:line="240" w:lineRule="auto"/>
+      </w:pPr>
+      <w:r>
+        <w:rPr>
+          <w:rStyle w:val="Strong"/>
+        </w:rPr>
+        <w:t>Misinterpretation</w:t>
+      </w:r>
+      <w:r>
+        <w:t>: Every embedded system needs an RTOS.</w:t>
+      </w:r>
+    </w:p>
+    <w:p>
+      <w:pPr>
+        <w:numPr>
+          <w:ilvl w:val="0"/>
+          <w:numId w:val="4"/>
+        </w:numPr>
+        <w:spacing w:before="100" w:beforeAutospacing="1" w:after="100" w:afterAutospacing="1" w:line="240" w:lineRule="auto"/>
+      </w:pPr>
+      <w:r>
+        <w:rPr>
+          <w:rStyle w:val="Strong"/>
+        </w:rPr>
+        <w:t>Reality</w:t>
+      </w:r>
+      <w:r>
+        <w:t>: Many embedded systems work well with simple loops or bare-metal programming. RTOS is beneficial when tasks require multitasking, strict timing, or prioritization.</w:t>
+      </w:r>
+    </w:p>
+    <w:p>
+      <w:pPr>
+        <w:spacing w:after="0"/>
+      </w:pPr>
+      <w:r>
+        <w:pict w14:anchorId="27C82469">
+          <v:rect id="_x0000_i1026" style="width:0;height:1.5pt" o:hralign="center" o:hrstd="t" o:hr="t" fillcolor="#a0a0a0" stroked="f"/>
+        </w:pict>
+      </w:r>
+    </w:p>
+    <w:p>
+      <w:pPr>
+        <w:pStyle w:val="Heading3"/>
+      </w:pPr>
+      <w:r>
+        <w:t xml:space="preserve">3. </w:t>
+      </w:r>
+      <w:r>
+        <w:rPr>
+          <w:rStyle w:val="Strong"/>
+          <w:b w:val="0"/>
+          <w:bCs w:val="0"/>
+        </w:rPr>
+        <w:t>RTOS Eliminates Deadlocks and Race Conditions</w:t>
+      </w:r>
+    </w:p>
+    <w:p>
+      <w:pPr>
+        <w:numPr>
+          <w:ilvl w:val="0"/>
+          <w:numId w:val="5"/>
+        </w:numPr>
+        <w:spacing w:before="100" w:beforeAutospacing="1" w:after="100" w:afterAutospacing="1" w:line="240" w:lineRule="auto"/>
+      </w:pPr>
+      <w:r>
+        <w:rPr>
+          <w:rStyle w:val="Strong"/>
+        </w:rPr>
+        <w:t>Misinterpretation</w:t>
+      </w:r>
+      <w:r>
+        <w:t>: RTOS automatically manages concurrency issues like deadlocks and race conditions.</w:t>
+      </w:r>
+    </w:p>
+    <w:p>
+      <w:pPr>
+        <w:numPr>
+          <w:ilvl w:val="0"/>
+          <w:numId w:val="5"/>
+        </w:numPr>
+        <w:spacing w:before="100" w:beforeAutospacing="1" w:after="100" w:afterAutospacing="1" w:line="240" w:lineRule="auto"/>
+      </w:pPr>
+      <w:r>
+        <w:rPr>
+          <w:rStyle w:val="Strong"/>
+        </w:rPr>
+        <w:t>Reality</w:t>
+      </w:r>
+      <w:r>
+        <w:t>: An RTOS provides tools (e.g., mutexes, semaphores) to manage concurrency, but proper design and coding practices are still necessary to avoid these issues.</w:t>
+      </w:r>
+    </w:p>
+    <w:p>
+      <w:pPr>
+        <w:spacing w:after="0"/>
+      </w:pPr>
+      <w:r>
+        <w:pict w14:anchorId="4429AB42">
+          <v:rect id="_x0000_i1027" style="width:0;height:1.5pt" o:hralign="center" o:hrstd="t" o:hr="t" fillcolor="#a0a0a0" stroked="f"/>
+        </w:pict>
+      </w:r>
+    </w:p>
+    <w:p>
+      <w:pPr>
+        <w:pStyle w:val="Heading3"/>
+      </w:pPr>
+      <w:r>
+        <w:t xml:space="preserve">4. </w:t>
+      </w:r>
+      <w:r>
+        <w:rPr>
+          <w:rStyle w:val="Strong"/>
+          <w:b w:val="0"/>
+          <w:bCs w:val="0"/>
+        </w:rPr>
+        <w:t>Any OS Can Be Used as an RTOS</w:t>
+      </w:r>
+    </w:p>
+    <w:p>
+      <w:pPr>
+        <w:numPr>
+          <w:ilvl w:val="0"/>
+          <w:numId w:val="6"/>
+        </w:numPr>
+        <w:spacing w:before="100" w:beforeAutospacing="1" w:after="100" w:afterAutospacing="1" w:line="240" w:lineRule="auto"/>
+      </w:pPr>
+      <w:r>
+        <w:rPr>
+          <w:rStyle w:val="Strong"/>
+        </w:rPr>
+        <w:t>Misinterpretation</w:t>
+      </w:r>
+      <w:r>
+        <w:t>: Any general-purpose OS can be configured as an RTOS.</w:t>
+      </w:r>
+    </w:p>
+    <w:p>
+      <w:pPr>
+        <w:numPr>
+          <w:ilvl w:val="0"/>
+          <w:numId w:val="6"/>
+        </w:numPr>
+        <w:spacing w:before="100" w:beforeAutospacing="1" w:after="100" w:afterAutospacing="1" w:line="240" w:lineRule="auto"/>
+      </w:pPr>
+      <w:r>
+        <w:rPr>
+          <w:rStyle w:val="Strong"/>
+        </w:rPr>
+        <w:t>Reality</w:t>
+      </w:r>
+      <w:r>
+        <w:t>: RTOSs are designed for deterministic behavior, while general-purpose OSs prioritize throughput and user responsiveness. Converting a general-purpose OS to behave like an RTOS is challenging.</w:t>
+      </w:r>
+    </w:p>
+    <w:p>
+      <w:pPr>
+        <w:spacing w:after="0"/>
+      </w:pPr>
+      <w:r>
+        <w:pict w14:anchorId="0D9BD806">
+          <v:rect id="_x0000_i1028" style="width:0;height:1.5pt" o:hralign="center" o:hrstd="t" o:hr="t" fillcolor="#a0a0a0" stroked="f"/>
+        </w:pict>
+      </w:r>
+    </w:p>
+    <w:p>
+      <w:pPr>
+        <w:pStyle w:val="Heading3"/>
+      </w:pPr>
+      <w:r>
+        <w:t xml:space="preserve">5. </w:t>
+      </w:r>
+      <w:r>
+        <w:rPr>
+          <w:rStyle w:val="Strong"/>
+          <w:b w:val="0"/>
+          <w:bCs w:val="0"/>
+        </w:rPr>
+        <w:t>RTOS Guarantees Real-Time Performance</w:t>
+      </w:r>
+    </w:p>
+    <w:p>
+      <w:pPr>
+        <w:numPr>
+          <w:ilvl w:val="0"/>
+          <w:numId w:val="7"/>
+        </w:numPr>
+        <w:spacing w:before="100" w:beforeAutospacing="1" w:after="100" w:afterAutospacing="1" w:line="240" w:lineRule="auto"/>
+      </w:pPr>
+      <w:r>
+        <w:rPr>
+          <w:rStyle w:val="Strong"/>
+        </w:rPr>
+        <w:t>Misinterpretation</w:t>
+      </w:r>
+      <w:r>
+        <w:t>: An RTOS ensures the system meets all real-time deadlines.</w:t>
+      </w:r>
+    </w:p>
+    <w:p>
+      <w:pPr>
+        <w:numPr>
+          <w:ilvl w:val="0"/>
+          <w:numId w:val="7"/>
+        </w:numPr>
+        <w:spacing w:before="100" w:beforeAutospacing="1" w:after="100" w:afterAutospacing="1" w:line="240" w:lineRule="auto"/>
+      </w:pPr>
+      <w:r>
+        <w:rPr>
+          <w:rStyle w:val="Strong"/>
+        </w:rPr>
+        <w:t>Reality</w:t>
+      </w:r>
+      <w:r>
+        <w:t>: The RTOS provides the mechanisms for real-time scheduling, but meeting deadlines depends on hardware capability, task prioritization, and system design.</w:t>
+      </w:r>
+    </w:p>
+    <w:p>
+      <w:pPr>
+        <w:spacing w:after="0"/>
+      </w:pPr>
+      <w:r>
+        <w:lastRenderedPageBreak/>
+        <w:pict w14:anchorId="2EBB17E0">
+          <v:rect id="_x0000_i1029" style="width:0;height:1.5pt" o:hralign="center" o:hrstd="t" o:hr="t" fillcolor="#a0a0a0" stroked="f"/>
+        </w:pict>
+      </w:r>
+    </w:p>
+    <w:p>
+      <w:pPr>
+        <w:pStyle w:val="Heading3"/>
+      </w:pPr>
+      <w:r>
+        <w:t xml:space="preserve">6. </w:t>
+      </w:r>
+      <w:r>
+        <w:rPr>
+          <w:rStyle w:val="Strong"/>
+          <w:b w:val="0"/>
+          <w:bCs w:val="0"/>
+        </w:rPr>
+        <w:t>RTOS Has Infinite Task Capacity</w:t>
+      </w:r>
+    </w:p>
+    <w:p>
+      <w:pPr>
+        <w:numPr>
+          <w:ilvl w:val="0"/>
+          <w:numId w:val="8"/>
+        </w:numPr>
+        <w:spacing w:before="100" w:beforeAutospacing="1" w:after="100" w:afterAutospacing="1" w:line="240" w:lineRule="auto"/>
+      </w:pPr>
+      <w:r>
+        <w:rPr>
+          <w:rStyle w:val="Strong"/>
+        </w:rPr>
+        <w:t>Misinterpretation</w:t>
+      </w:r>
+      <w:r>
+        <w:t>: An RTOS can handle an unlimited number of tasks without performance degradation.</w:t>
+      </w:r>
+    </w:p>
+    <w:p>
+      <w:pPr>
+        <w:numPr>
+          <w:ilvl w:val="0"/>
+          <w:numId w:val="8"/>
+        </w:numPr>
+        <w:spacing w:before="100" w:beforeAutospacing="1" w:after="100" w:afterAutospacing="1" w:line="240" w:lineRule="auto"/>
+      </w:pPr>
+      <w:r>
+        <w:rPr>
+          <w:rStyle w:val="Strong"/>
+        </w:rPr>
+        <w:t>Reality</w:t>
+      </w:r>
+      <w:r>
+        <w:t>: The number of tasks is limited by system resources (e.g., CPU, RAM). Overloading the system can degrade performance or cause failures.</w:t>
+      </w:r>
+    </w:p>
+    <w:p>
+      <w:pPr>
+        <w:spacing w:after="0"/>
+      </w:pPr>
+      <w:r>
+        <w:pict w14:anchorId="5A8FC0F8">
+          <v:rect id="_x0000_i1030" style="width:0;height:1.5pt" o:hralign="center" o:hrstd="t" o:hr="t" fillcolor="#a0a0a0" stroked="f"/>
+        </w:pict>
+      </w:r>
+    </w:p>
+    <w:p>
+      <w:pPr>
+        <w:pStyle w:val="Heading3"/>
+      </w:pPr>
+      <w:r>
+        <w:t xml:space="preserve">7. </w:t>
+      </w:r>
+      <w:r>
+        <w:rPr>
+          <w:rStyle w:val="Strong"/>
+          <w:b w:val="0"/>
+          <w:bCs w:val="0"/>
+        </w:rPr>
+        <w:t>RTOS Makes Development Simpler</w:t>
+      </w:r>
+    </w:p>
+    <w:p>
+      <w:pPr>
+        <w:numPr>
+          <w:ilvl w:val="0"/>
+          <w:numId w:val="9"/>
+        </w:numPr>
+        <w:spacing w:before="100" w:beforeAutospacing="1" w:after="100" w:afterAutospacing="1" w:line="240" w:lineRule="auto"/>
+      </w:pPr>
+      <w:r>
+        <w:rPr>
+          <w:rStyle w:val="Strong"/>
+        </w:rPr>
+        <w:t>Misinterpretation</w:t>
+      </w:r>
+      <w:r>
+        <w:t>: Using an RTOS simplifies embedded system development.</w:t>
+      </w:r>
+    </w:p>
+    <w:p>
+      <w:pPr>
+        <w:numPr>
+          <w:ilvl w:val="0"/>
+          <w:numId w:val="9"/>
+        </w:numPr>
+        <w:spacing w:before="100" w:beforeAutospacing="1" w:after="100" w:afterAutospacing="1" w:line="240" w:lineRule="auto"/>
+      </w:pPr>
+      <w:r>
+        <w:rPr>
+          <w:rStyle w:val="Strong"/>
+        </w:rPr>
+        <w:t>Reality</w:t>
+      </w:r>
+      <w:r>
+        <w:t>: RTOSs introduce complexity due to task management, synchronization, and debugging. It can make development more challenging for less experienced developers.</w:t>
+      </w:r>
+    </w:p>
+    <w:p>
+      <w:pPr>
+        <w:spacing w:after="0"/>
+      </w:pPr>
+      <w:r>
+        <w:pict w14:anchorId="57EAC6B4">
+          <v:rect id="_x0000_i1031" style="width:0;height:1.5pt" o:hralign="center" o:hrstd="t" o:hr="t" fillcolor="#a0a0a0" stroked="f"/>
+        </w:pict>
+      </w:r>
+    </w:p>
+    <w:p>
+      <w:pPr>
+        <w:pStyle w:val="Heading3"/>
+      </w:pPr>
+      <w:r>
+        <w:t xml:space="preserve">8. </w:t>
+      </w:r>
+      <w:r>
+        <w:rPr>
+          <w:rStyle w:val="Strong"/>
+          <w:b w:val="0"/>
+          <w:bCs w:val="0"/>
+        </w:rPr>
+        <w:t>RTOS Provides Built-in Security</w:t>
+      </w:r>
+    </w:p>
+    <w:p>
+      <w:pPr>
+        <w:numPr>
+          <w:ilvl w:val="0"/>
+          <w:numId w:val="10"/>
+        </w:numPr>
+        <w:spacing w:before="100" w:beforeAutospacing="1" w:after="100" w:afterAutospacing="1" w:line="240" w:lineRule="auto"/>
+      </w:pPr>
+      <w:r>
+        <w:rPr>
+          <w:rStyle w:val="Strong"/>
+        </w:rPr>
+        <w:t>Misinterpretation</w:t>
+      </w:r>
+      <w:r>
+        <w:t>: An RTOS inherently ensures system security.</w:t>
+      </w:r>
+    </w:p>
+    <w:p>
+      <w:pPr>
+        <w:numPr>
+          <w:ilvl w:val="0"/>
+          <w:numId w:val="10"/>
+        </w:numPr>
+        <w:spacing w:before="100" w:beforeAutospacing="1" w:after="100" w:afterAutospacing="1" w:line="240" w:lineRule="auto"/>
+      </w:pPr>
+      <w:r>
+        <w:rPr>
+          <w:rStyle w:val="Strong"/>
+        </w:rPr>
+        <w:t>Reality</w:t>
+      </w:r>
+      <w:r>
+        <w:t>: Security depends on the implementation and use of secure coding practices. Many RTOSs lack built-in security features.</w:t>
+      </w:r>
+    </w:p>
+    <w:p>
+      <w:pPr>
+        <w:spacing w:after="0"/>
+      </w:pPr>
+      <w:r>
+        <w:pict w14:anchorId="64D5D4B6">
+          <v:rect id="_x0000_i1032" style="width:0;height:1.5pt" o:hralign="center" o:hrstd="t" o:hr="t" fillcolor="#a0a0a0" stroked="f"/>
+        </w:pict>
+      </w:r>
+    </w:p>
+    <w:p>
+      <w:pPr>
+        <w:pStyle w:val="Heading3"/>
+      </w:pPr>
+      <w:r>
+        <w:t xml:space="preserve">9. </w:t>
+      </w:r>
+      <w:r>
+        <w:rPr>
+          <w:rStyle w:val="Strong"/>
+          <w:b w:val="0"/>
+          <w:bCs w:val="0"/>
+        </w:rPr>
+        <w:t>RTOS Removes the Need for Hardware Interrupts</w:t>
+      </w:r>
+    </w:p>
+    <w:p>
+      <w:pPr>
+        <w:numPr>
+          <w:ilvl w:val="0"/>
+          <w:numId w:val="11"/>
+        </w:numPr>
+        <w:spacing w:before="100" w:beforeAutospacing="1" w:after="100" w:afterAutospacing="1" w:line="240" w:lineRule="auto"/>
+      </w:pPr>
+      <w:r>
+        <w:rPr>
+          <w:rStyle w:val="Strong"/>
+        </w:rPr>
+        <w:t>Misinterpretation</w:t>
+      </w:r>
+      <w:r>
+        <w:t>: With an RTOS, hardware interrupts are unnecessary.</w:t>
+      </w:r>
+    </w:p>
+    <w:p>
+      <w:pPr>
+        <w:numPr>
+          <w:ilvl w:val="0"/>
+          <w:numId w:val="11"/>
+        </w:numPr>
+        <w:spacing w:before="100" w:beforeAutospacing="1" w:after="100" w:afterAutospacing="1" w:line="240" w:lineRule="auto"/>
+      </w:pPr>
+      <w:r>
+        <w:rPr>
+          <w:rStyle w:val="Strong"/>
+        </w:rPr>
+        <w:t>Reality</w:t>
+      </w:r>
+      <w:r>
+        <w:t>: RTOSs still rely on hardware interrupts to respond to events, but they manage these interrupts to ensure proper task prioritization.</w:t>
+      </w:r>
+    </w:p>
+    <w:p>
+      <w:pPr>
+        <w:spacing w:after="0"/>
+      </w:pPr>
+      <w:r>
+        <w:pict w14:anchorId="7A4E247A">
+          <v:rect id="_x0000_i1033" style="width:0;height:1.5pt" o:hralign="center" o:hrstd="t" o:hr="t" fillcolor="#a0a0a0" stroked="f"/>
+        </w:pict>
+      </w:r>
+    </w:p>
+    <w:p>
+      <w:pPr>
+        <w:pStyle w:val="Heading3"/>
+      </w:pPr>
+      <w:r>
+        <w:t xml:space="preserve">10. </w:t>
+      </w:r>
+      <w:r>
+        <w:rPr>
+          <w:rStyle w:val="Strong"/>
+          <w:b w:val="0"/>
+          <w:bCs w:val="0"/>
+        </w:rPr>
+        <w:t>RTOS is Expensive to Use</w:t>
+      </w:r>
+    </w:p>
+    <w:p>
+      <w:pPr>
+        <w:numPr>
+          <w:ilvl w:val="0"/>
+          <w:numId w:val="12"/>
+        </w:numPr>
+        <w:spacing w:before="100" w:beforeAutospacing="1" w:after="100" w:afterAutospacing="1" w:line="240" w:lineRule="auto"/>
+      </w:pPr>
+      <w:r>
+        <w:rPr>
+          <w:rStyle w:val="Strong"/>
+        </w:rPr>
+        <w:t>Misinterpretation</w:t>
+      </w:r>
+      <w:r>
+        <w:t>: RTOS adoption is costly and limited to high-budget projects.</w:t>
+      </w:r>
+    </w:p>
+    <w:p>
+      <w:pPr>
+        <w:numPr>
+          <w:ilvl w:val="0"/>
+          <w:numId w:val="12"/>
+        </w:numPr>
+        <w:spacing w:before="100" w:beforeAutospacing="1" w:after="100" w:afterAutospacing="1" w:line="240" w:lineRule="auto"/>
+      </w:pPr>
+      <w:r>
+        <w:rPr>
+          <w:rStyle w:val="Strong"/>
+        </w:rPr>
+        <w:t>Reality</w:t>
+      </w:r>
+      <w:r>
+        <w:t xml:space="preserve">: Many open-source RTOSs (e.g., </w:t>
+      </w:r>
+      <w:proofErr w:type="spellStart"/>
+      <w:r>
+        <w:t>FreeRTOS</w:t>
+      </w:r>
+      <w:proofErr w:type="spellEnd"/>
+      <w:r>
+        <w:t>, Zephyr) are free or low-cost, making them accessible even for budget-constrained projects.</w:t>
+      </w:r>
+    </w:p>
+    <w:p>
+      <w:pPr>
         <w:shd w:val="clear" w:color="auto" w:fill="FFFFFF"/>
         <w:spacing w:before="100" w:beforeAutospacing="1" w:after="30" w:line="240" w:lineRule="auto"/>
         <w:outlineLvl w:val="1"/>
@@ -18,7 +645,12 @@
           <w:szCs w:val="36"/>
         </w:rPr>
       </w:pPr>
-      <w:r>
+    </w:p>
+    <w:p>
+      <w:pPr>
+        <w:shd w:val="clear" w:color="auto" w:fill="FFFFFF"/>
+        <w:spacing w:before="100" w:beforeAutospacing="1" w:after="30" w:line="240" w:lineRule="auto"/>
+        <w:outlineLvl w:val="1"/>
         <w:rPr>
           <w:rFonts w:ascii="Arial Narrow" w:eastAsia="Times New Roman" w:hAnsi="Arial Narrow" w:cs="Times New Roman"/>
           <w:b/>
@@ -29,6 +661,18 @@
           <w:sz w:val="36"/>
           <w:szCs w:val="36"/>
         </w:rPr>
+      </w:pPr>
+      <w:r>
+        <w:rPr>
+          <w:rFonts w:ascii="Arial Narrow" w:eastAsia="Times New Roman" w:hAnsi="Arial Narrow" w:cs="Times New Roman"/>
+          <w:b/>
+          <w:bCs/>
+          <w:color w:val="363940"/>
+          <w:spacing w:val="15"/>
+          <w:kern w:val="0"/>
+          <w:sz w:val="36"/>
+          <w:szCs w:val="36"/>
+        </w:rPr>
         <w:t>What is RTOS?</w:t>
       </w:r>
     </w:p>
@@ -52,7 +696,18 @@
           <w:sz w:val="24"/>
           <w:szCs w:val="24"/>
         </w:rPr>
-        <w:t>RTOS stands for Real-Time Operating System. It is a specialized operating system designed to handle real-time applications that have specific timing and responsiveness requirements. Unlike general-purpose operating systems (OS), an RTOS provides deterministic behavior, ensuring that tasks are executed within specific time constraints.</w:t>
+        <w:t xml:space="preserve">RTOS stands for Real-Time Operating System. It is a specialized operating system designed to handle real-time applications that have specific timing and </w:t>
+      </w:r>
+      <w:r>
+        <w:rPr>
+          <w:rFonts w:ascii="Arial" w:eastAsia="Times New Roman" w:hAnsi="Arial" w:cs="Arial"/>
+          <w:color w:val="363940"/>
+          <w:kern w:val="0"/>
+          <w:sz w:val="24"/>
+          <w:szCs w:val="24"/>
+        </w:rPr>
+        <w:lastRenderedPageBreak/>
+        <w:t>responsiveness requirements. Unlike general-purpose operating systems (OS), an RTOS provides deterministic behavior, ensuring that tasks are executed within specific time constraints.</w:t>
       </w:r>
     </w:p>
     <w:p>
@@ -162,6 +817,7 @@
       <w:r>
         <w:rPr>
           <w:rFonts w:ascii="Times New Roman" w:eastAsia="Times New Roman" w:hAnsi="Times New Roman" w:cs="Times New Roman"/>
+          <w:noProof/>
           <w:kern w:val="0"/>
           <w:sz w:val="24"/>
           <w:szCs w:val="24"/>
@@ -346,7 +1002,6 @@
           <w:sz w:val="24"/>
           <w:szCs w:val="24"/>
         </w:rPr>
-        <w:lastRenderedPageBreak/>
         <w:t>Path Planning:</w:t>
       </w:r>
       <w:r>
@@ -387,6 +1042,7 @@
           <w:sz w:val="24"/>
           <w:szCs w:val="24"/>
         </w:rPr>
+        <w:lastRenderedPageBreak/>
         <w:t>Object Detection:</w:t>
       </w:r>
       <w:r>
@@ -673,7 +1329,6 @@
           <w:sz w:val="36"/>
           <w:szCs w:val="36"/>
         </w:rPr>
-        <w:lastRenderedPageBreak/>
         <w:t>Difference between super loop architecture and RTOS in Microcontroller</w:t>
       </w:r>
     </w:p>
@@ -697,6 +1352,7 @@
           <w:sz w:val="24"/>
           <w:szCs w:val="24"/>
         </w:rPr>
+        <w:lastRenderedPageBreak/>
         <w:t>When it comes to designing microcontroller-based systems, there are two common approaches for handling tasks and resources: super loop architecture and Real-Time Operating System (RTOS). Both have their advantages and drawbacks, and the choice between them depends on the specific application requirements and constraints.</w:t>
       </w:r>
     </w:p>
@@ -759,6 +1415,7 @@
       <w:r>
         <w:rPr>
           <w:rFonts w:ascii="Times New Roman" w:eastAsia="Times New Roman" w:hAnsi="Times New Roman" w:cs="Times New Roman"/>
+          <w:noProof/>
           <w:kern w:val="0"/>
           <w:sz w:val="24"/>
           <w:szCs w:val="24"/>
@@ -879,7 +1536,6 @@
           <w:sz w:val="24"/>
           <w:szCs w:val="24"/>
         </w:rPr>
-        <w:lastRenderedPageBreak/>
         <w:t>FreeRTOS</w:t>
       </w:r>
       <w:proofErr w:type="spellEnd"/>
@@ -914,6 +1570,7 @@
           <w:sz w:val="24"/>
           <w:szCs w:val="24"/>
         </w:rPr>
+        <w:lastRenderedPageBreak/>
         <w:t xml:space="preserve">Developed by Richard Barry in 2003, </w:t>
       </w:r>
       <w:proofErr w:type="spellStart"/>
@@ -1125,6 +1782,7 @@
       <w:r>
         <w:rPr>
           <w:rFonts w:ascii="Times New Roman" w:eastAsia="Times New Roman" w:hAnsi="Times New Roman" w:cs="Times New Roman"/>
+          <w:noProof/>
           <w:kern w:val="0"/>
           <w:sz w:val="24"/>
           <w:szCs w:val="24"/>
@@ -1441,6 +2099,1496 @@
     </w:lvl>
   </w:abstractNum>
   <w:abstractNum w:abstractNumId="1" w15:restartNumberingAfterBreak="0">
+    <w:nsid w:val="026A46B5"/>
+    <w:multiLevelType w:val="multilevel"/>
+    <w:tmpl w:val="8B76BC4E"/>
+    <w:lvl w:ilvl="0">
+      <w:start w:val="1"/>
+      <w:numFmt w:val="bullet"/>
+      <w:lvlText w:val=""/>
+      <w:lvlJc w:val="left"/>
+      <w:pPr>
+        <w:tabs>
+          <w:tab w:val="num" w:pos="720"/>
+        </w:tabs>
+        <w:ind w:left="720" w:hanging="360"/>
+      </w:pPr>
+      <w:rPr>
+        <w:rFonts w:ascii="Symbol" w:hAnsi="Symbol" w:hint="default"/>
+        <w:sz w:val="20"/>
+      </w:rPr>
+    </w:lvl>
+    <w:lvl w:ilvl="1" w:tentative="1">
+      <w:start w:val="1"/>
+      <w:numFmt w:val="bullet"/>
+      <w:lvlText w:val="o"/>
+      <w:lvlJc w:val="left"/>
+      <w:pPr>
+        <w:tabs>
+          <w:tab w:val="num" w:pos="1440"/>
+        </w:tabs>
+        <w:ind w:left="1440" w:hanging="360"/>
+      </w:pPr>
+      <w:rPr>
+        <w:rFonts w:ascii="Courier New" w:hAnsi="Courier New" w:hint="default"/>
+        <w:sz w:val="20"/>
+      </w:rPr>
+    </w:lvl>
+    <w:lvl w:ilvl="2" w:tentative="1">
+      <w:start w:val="1"/>
+      <w:numFmt w:val="bullet"/>
+      <w:lvlText w:val=""/>
+      <w:lvlJc w:val="left"/>
+      <w:pPr>
+        <w:tabs>
+          <w:tab w:val="num" w:pos="2160"/>
+        </w:tabs>
+        <w:ind w:left="2160" w:hanging="360"/>
+      </w:pPr>
+      <w:rPr>
+        <w:rFonts w:ascii="Wingdings" w:hAnsi="Wingdings" w:hint="default"/>
+        <w:sz w:val="20"/>
+      </w:rPr>
+    </w:lvl>
+    <w:lvl w:ilvl="3" w:tentative="1">
+      <w:start w:val="1"/>
+      <w:numFmt w:val="bullet"/>
+      <w:lvlText w:val=""/>
+      <w:lvlJc w:val="left"/>
+      <w:pPr>
+        <w:tabs>
+          <w:tab w:val="num" w:pos="2880"/>
+        </w:tabs>
+        <w:ind w:left="2880" w:hanging="360"/>
+      </w:pPr>
+      <w:rPr>
+        <w:rFonts w:ascii="Wingdings" w:hAnsi="Wingdings" w:hint="default"/>
+        <w:sz w:val="20"/>
+      </w:rPr>
+    </w:lvl>
+    <w:lvl w:ilvl="4" w:tentative="1">
+      <w:start w:val="1"/>
+      <w:numFmt w:val="bullet"/>
+      <w:lvlText w:val=""/>
+      <w:lvlJc w:val="left"/>
+      <w:pPr>
+        <w:tabs>
+          <w:tab w:val="num" w:pos="3600"/>
+        </w:tabs>
+        <w:ind w:left="3600" w:hanging="360"/>
+      </w:pPr>
+      <w:rPr>
+        <w:rFonts w:ascii="Wingdings" w:hAnsi="Wingdings" w:hint="default"/>
+        <w:sz w:val="20"/>
+      </w:rPr>
+    </w:lvl>
+    <w:lvl w:ilvl="5" w:tentative="1">
+      <w:start w:val="1"/>
+      <w:numFmt w:val="bullet"/>
+      <w:lvlText w:val=""/>
+      <w:lvlJc w:val="left"/>
+      <w:pPr>
+        <w:tabs>
+          <w:tab w:val="num" w:pos="4320"/>
+        </w:tabs>
+        <w:ind w:left="4320" w:hanging="360"/>
+      </w:pPr>
+      <w:rPr>
+        <w:rFonts w:ascii="Wingdings" w:hAnsi="Wingdings" w:hint="default"/>
+        <w:sz w:val="20"/>
+      </w:rPr>
+    </w:lvl>
+    <w:lvl w:ilvl="6" w:tentative="1">
+      <w:start w:val="1"/>
+      <w:numFmt w:val="bullet"/>
+      <w:lvlText w:val=""/>
+      <w:lvlJc w:val="left"/>
+      <w:pPr>
+        <w:tabs>
+          <w:tab w:val="num" w:pos="5040"/>
+        </w:tabs>
+        <w:ind w:left="5040" w:hanging="360"/>
+      </w:pPr>
+      <w:rPr>
+        <w:rFonts w:ascii="Wingdings" w:hAnsi="Wingdings" w:hint="default"/>
+        <w:sz w:val="20"/>
+      </w:rPr>
+    </w:lvl>
+    <w:lvl w:ilvl="7" w:tentative="1">
+      <w:start w:val="1"/>
+      <w:numFmt w:val="bullet"/>
+      <w:lvlText w:val=""/>
+      <w:lvlJc w:val="left"/>
+      <w:pPr>
+        <w:tabs>
+          <w:tab w:val="num" w:pos="5760"/>
+        </w:tabs>
+        <w:ind w:left="5760" w:hanging="360"/>
+      </w:pPr>
+      <w:rPr>
+        <w:rFonts w:ascii="Wingdings" w:hAnsi="Wingdings" w:hint="default"/>
+        <w:sz w:val="20"/>
+      </w:rPr>
+    </w:lvl>
+    <w:lvl w:ilvl="8" w:tentative="1">
+      <w:start w:val="1"/>
+      <w:numFmt w:val="bullet"/>
+      <w:lvlText w:val=""/>
+      <w:lvlJc w:val="left"/>
+      <w:pPr>
+        <w:tabs>
+          <w:tab w:val="num" w:pos="6480"/>
+        </w:tabs>
+        <w:ind w:left="6480" w:hanging="360"/>
+      </w:pPr>
+      <w:rPr>
+        <w:rFonts w:ascii="Wingdings" w:hAnsi="Wingdings" w:hint="default"/>
+        <w:sz w:val="20"/>
+      </w:rPr>
+    </w:lvl>
+  </w:abstractNum>
+  <w:abstractNum w:abstractNumId="2" w15:restartNumberingAfterBreak="0">
+    <w:nsid w:val="1529768E"/>
+    <w:multiLevelType w:val="multilevel"/>
+    <w:tmpl w:val="D20EECC4"/>
+    <w:lvl w:ilvl="0">
+      <w:start w:val="1"/>
+      <w:numFmt w:val="bullet"/>
+      <w:lvlText w:val=""/>
+      <w:lvlJc w:val="left"/>
+      <w:pPr>
+        <w:tabs>
+          <w:tab w:val="num" w:pos="720"/>
+        </w:tabs>
+        <w:ind w:left="720" w:hanging="360"/>
+      </w:pPr>
+      <w:rPr>
+        <w:rFonts w:ascii="Symbol" w:hAnsi="Symbol" w:hint="default"/>
+        <w:sz w:val="20"/>
+      </w:rPr>
+    </w:lvl>
+    <w:lvl w:ilvl="1" w:tentative="1">
+      <w:start w:val="1"/>
+      <w:numFmt w:val="bullet"/>
+      <w:lvlText w:val="o"/>
+      <w:lvlJc w:val="left"/>
+      <w:pPr>
+        <w:tabs>
+          <w:tab w:val="num" w:pos="1440"/>
+        </w:tabs>
+        <w:ind w:left="1440" w:hanging="360"/>
+      </w:pPr>
+      <w:rPr>
+        <w:rFonts w:ascii="Courier New" w:hAnsi="Courier New" w:hint="default"/>
+        <w:sz w:val="20"/>
+      </w:rPr>
+    </w:lvl>
+    <w:lvl w:ilvl="2" w:tentative="1">
+      <w:start w:val="1"/>
+      <w:numFmt w:val="bullet"/>
+      <w:lvlText w:val=""/>
+      <w:lvlJc w:val="left"/>
+      <w:pPr>
+        <w:tabs>
+          <w:tab w:val="num" w:pos="2160"/>
+        </w:tabs>
+        <w:ind w:left="2160" w:hanging="360"/>
+      </w:pPr>
+      <w:rPr>
+        <w:rFonts w:ascii="Wingdings" w:hAnsi="Wingdings" w:hint="default"/>
+        <w:sz w:val="20"/>
+      </w:rPr>
+    </w:lvl>
+    <w:lvl w:ilvl="3" w:tentative="1">
+      <w:start w:val="1"/>
+      <w:numFmt w:val="bullet"/>
+      <w:lvlText w:val=""/>
+      <w:lvlJc w:val="left"/>
+      <w:pPr>
+        <w:tabs>
+          <w:tab w:val="num" w:pos="2880"/>
+        </w:tabs>
+        <w:ind w:left="2880" w:hanging="360"/>
+      </w:pPr>
+      <w:rPr>
+        <w:rFonts w:ascii="Wingdings" w:hAnsi="Wingdings" w:hint="default"/>
+        <w:sz w:val="20"/>
+      </w:rPr>
+    </w:lvl>
+    <w:lvl w:ilvl="4" w:tentative="1">
+      <w:start w:val="1"/>
+      <w:numFmt w:val="bullet"/>
+      <w:lvlText w:val=""/>
+      <w:lvlJc w:val="left"/>
+      <w:pPr>
+        <w:tabs>
+          <w:tab w:val="num" w:pos="3600"/>
+        </w:tabs>
+        <w:ind w:left="3600" w:hanging="360"/>
+      </w:pPr>
+      <w:rPr>
+        <w:rFonts w:ascii="Wingdings" w:hAnsi="Wingdings" w:hint="default"/>
+        <w:sz w:val="20"/>
+      </w:rPr>
+    </w:lvl>
+    <w:lvl w:ilvl="5" w:tentative="1">
+      <w:start w:val="1"/>
+      <w:numFmt w:val="bullet"/>
+      <w:lvlText w:val=""/>
+      <w:lvlJc w:val="left"/>
+      <w:pPr>
+        <w:tabs>
+          <w:tab w:val="num" w:pos="4320"/>
+        </w:tabs>
+        <w:ind w:left="4320" w:hanging="360"/>
+      </w:pPr>
+      <w:rPr>
+        <w:rFonts w:ascii="Wingdings" w:hAnsi="Wingdings" w:hint="default"/>
+        <w:sz w:val="20"/>
+      </w:rPr>
+    </w:lvl>
+    <w:lvl w:ilvl="6" w:tentative="1">
+      <w:start w:val="1"/>
+      <w:numFmt w:val="bullet"/>
+      <w:lvlText w:val=""/>
+      <w:lvlJc w:val="left"/>
+      <w:pPr>
+        <w:tabs>
+          <w:tab w:val="num" w:pos="5040"/>
+        </w:tabs>
+        <w:ind w:left="5040" w:hanging="360"/>
+      </w:pPr>
+      <w:rPr>
+        <w:rFonts w:ascii="Wingdings" w:hAnsi="Wingdings" w:hint="default"/>
+        <w:sz w:val="20"/>
+      </w:rPr>
+    </w:lvl>
+    <w:lvl w:ilvl="7" w:tentative="1">
+      <w:start w:val="1"/>
+      <w:numFmt w:val="bullet"/>
+      <w:lvlText w:val=""/>
+      <w:lvlJc w:val="left"/>
+      <w:pPr>
+        <w:tabs>
+          <w:tab w:val="num" w:pos="5760"/>
+        </w:tabs>
+        <w:ind w:left="5760" w:hanging="360"/>
+      </w:pPr>
+      <w:rPr>
+        <w:rFonts w:ascii="Wingdings" w:hAnsi="Wingdings" w:hint="default"/>
+        <w:sz w:val="20"/>
+      </w:rPr>
+    </w:lvl>
+    <w:lvl w:ilvl="8" w:tentative="1">
+      <w:start w:val="1"/>
+      <w:numFmt w:val="bullet"/>
+      <w:lvlText w:val=""/>
+      <w:lvlJc w:val="left"/>
+      <w:pPr>
+        <w:tabs>
+          <w:tab w:val="num" w:pos="6480"/>
+        </w:tabs>
+        <w:ind w:left="6480" w:hanging="360"/>
+      </w:pPr>
+      <w:rPr>
+        <w:rFonts w:ascii="Wingdings" w:hAnsi="Wingdings" w:hint="default"/>
+        <w:sz w:val="20"/>
+      </w:rPr>
+    </w:lvl>
+  </w:abstractNum>
+  <w:abstractNum w:abstractNumId="3" w15:restartNumberingAfterBreak="0">
+    <w:nsid w:val="19EA6CA0"/>
+    <w:multiLevelType w:val="multilevel"/>
+    <w:tmpl w:val="1CAC4250"/>
+    <w:lvl w:ilvl="0">
+      <w:start w:val="1"/>
+      <w:numFmt w:val="bullet"/>
+      <w:lvlText w:val=""/>
+      <w:lvlJc w:val="left"/>
+      <w:pPr>
+        <w:tabs>
+          <w:tab w:val="num" w:pos="720"/>
+        </w:tabs>
+        <w:ind w:left="720" w:hanging="360"/>
+      </w:pPr>
+      <w:rPr>
+        <w:rFonts w:ascii="Symbol" w:hAnsi="Symbol" w:hint="default"/>
+        <w:sz w:val="20"/>
+      </w:rPr>
+    </w:lvl>
+    <w:lvl w:ilvl="1" w:tentative="1">
+      <w:start w:val="1"/>
+      <w:numFmt w:val="bullet"/>
+      <w:lvlText w:val="o"/>
+      <w:lvlJc w:val="left"/>
+      <w:pPr>
+        <w:tabs>
+          <w:tab w:val="num" w:pos="1440"/>
+        </w:tabs>
+        <w:ind w:left="1440" w:hanging="360"/>
+      </w:pPr>
+      <w:rPr>
+        <w:rFonts w:ascii="Courier New" w:hAnsi="Courier New" w:hint="default"/>
+        <w:sz w:val="20"/>
+      </w:rPr>
+    </w:lvl>
+    <w:lvl w:ilvl="2" w:tentative="1">
+      <w:start w:val="1"/>
+      <w:numFmt w:val="bullet"/>
+      <w:lvlText w:val=""/>
+      <w:lvlJc w:val="left"/>
+      <w:pPr>
+        <w:tabs>
+          <w:tab w:val="num" w:pos="2160"/>
+        </w:tabs>
+        <w:ind w:left="2160" w:hanging="360"/>
+      </w:pPr>
+      <w:rPr>
+        <w:rFonts w:ascii="Wingdings" w:hAnsi="Wingdings" w:hint="default"/>
+        <w:sz w:val="20"/>
+      </w:rPr>
+    </w:lvl>
+    <w:lvl w:ilvl="3" w:tentative="1">
+      <w:start w:val="1"/>
+      <w:numFmt w:val="bullet"/>
+      <w:lvlText w:val=""/>
+      <w:lvlJc w:val="left"/>
+      <w:pPr>
+        <w:tabs>
+          <w:tab w:val="num" w:pos="2880"/>
+        </w:tabs>
+        <w:ind w:left="2880" w:hanging="360"/>
+      </w:pPr>
+      <w:rPr>
+        <w:rFonts w:ascii="Wingdings" w:hAnsi="Wingdings" w:hint="default"/>
+        <w:sz w:val="20"/>
+      </w:rPr>
+    </w:lvl>
+    <w:lvl w:ilvl="4" w:tentative="1">
+      <w:start w:val="1"/>
+      <w:numFmt w:val="bullet"/>
+      <w:lvlText w:val=""/>
+      <w:lvlJc w:val="left"/>
+      <w:pPr>
+        <w:tabs>
+          <w:tab w:val="num" w:pos="3600"/>
+        </w:tabs>
+        <w:ind w:left="3600" w:hanging="360"/>
+      </w:pPr>
+      <w:rPr>
+        <w:rFonts w:ascii="Wingdings" w:hAnsi="Wingdings" w:hint="default"/>
+        <w:sz w:val="20"/>
+      </w:rPr>
+    </w:lvl>
+    <w:lvl w:ilvl="5" w:tentative="1">
+      <w:start w:val="1"/>
+      <w:numFmt w:val="bullet"/>
+      <w:lvlText w:val=""/>
+      <w:lvlJc w:val="left"/>
+      <w:pPr>
+        <w:tabs>
+          <w:tab w:val="num" w:pos="4320"/>
+        </w:tabs>
+        <w:ind w:left="4320" w:hanging="360"/>
+      </w:pPr>
+      <w:rPr>
+        <w:rFonts w:ascii="Wingdings" w:hAnsi="Wingdings" w:hint="default"/>
+        <w:sz w:val="20"/>
+      </w:rPr>
+    </w:lvl>
+    <w:lvl w:ilvl="6" w:tentative="1">
+      <w:start w:val="1"/>
+      <w:numFmt w:val="bullet"/>
+      <w:lvlText w:val=""/>
+      <w:lvlJc w:val="left"/>
+      <w:pPr>
+        <w:tabs>
+          <w:tab w:val="num" w:pos="5040"/>
+        </w:tabs>
+        <w:ind w:left="5040" w:hanging="360"/>
+      </w:pPr>
+      <w:rPr>
+        <w:rFonts w:ascii="Wingdings" w:hAnsi="Wingdings" w:hint="default"/>
+        <w:sz w:val="20"/>
+      </w:rPr>
+    </w:lvl>
+    <w:lvl w:ilvl="7" w:tentative="1">
+      <w:start w:val="1"/>
+      <w:numFmt w:val="bullet"/>
+      <w:lvlText w:val=""/>
+      <w:lvlJc w:val="left"/>
+      <w:pPr>
+        <w:tabs>
+          <w:tab w:val="num" w:pos="5760"/>
+        </w:tabs>
+        <w:ind w:left="5760" w:hanging="360"/>
+      </w:pPr>
+      <w:rPr>
+        <w:rFonts w:ascii="Wingdings" w:hAnsi="Wingdings" w:hint="default"/>
+        <w:sz w:val="20"/>
+      </w:rPr>
+    </w:lvl>
+    <w:lvl w:ilvl="8" w:tentative="1">
+      <w:start w:val="1"/>
+      <w:numFmt w:val="bullet"/>
+      <w:lvlText w:val=""/>
+      <w:lvlJc w:val="left"/>
+      <w:pPr>
+        <w:tabs>
+          <w:tab w:val="num" w:pos="6480"/>
+        </w:tabs>
+        <w:ind w:left="6480" w:hanging="360"/>
+      </w:pPr>
+      <w:rPr>
+        <w:rFonts w:ascii="Wingdings" w:hAnsi="Wingdings" w:hint="default"/>
+        <w:sz w:val="20"/>
+      </w:rPr>
+    </w:lvl>
+  </w:abstractNum>
+  <w:abstractNum w:abstractNumId="4" w15:restartNumberingAfterBreak="0">
+    <w:nsid w:val="19FC16BF"/>
+    <w:multiLevelType w:val="multilevel"/>
+    <w:tmpl w:val="B9768B0C"/>
+    <w:lvl w:ilvl="0">
+      <w:start w:val="1"/>
+      <w:numFmt w:val="bullet"/>
+      <w:lvlText w:val=""/>
+      <w:lvlJc w:val="left"/>
+      <w:pPr>
+        <w:tabs>
+          <w:tab w:val="num" w:pos="720"/>
+        </w:tabs>
+        <w:ind w:left="720" w:hanging="360"/>
+      </w:pPr>
+      <w:rPr>
+        <w:rFonts w:ascii="Symbol" w:hAnsi="Symbol" w:hint="default"/>
+        <w:sz w:val="20"/>
+      </w:rPr>
+    </w:lvl>
+    <w:lvl w:ilvl="1" w:tentative="1">
+      <w:start w:val="1"/>
+      <w:numFmt w:val="bullet"/>
+      <w:lvlText w:val="o"/>
+      <w:lvlJc w:val="left"/>
+      <w:pPr>
+        <w:tabs>
+          <w:tab w:val="num" w:pos="1440"/>
+        </w:tabs>
+        <w:ind w:left="1440" w:hanging="360"/>
+      </w:pPr>
+      <w:rPr>
+        <w:rFonts w:ascii="Courier New" w:hAnsi="Courier New" w:hint="default"/>
+        <w:sz w:val="20"/>
+      </w:rPr>
+    </w:lvl>
+    <w:lvl w:ilvl="2" w:tentative="1">
+      <w:start w:val="1"/>
+      <w:numFmt w:val="bullet"/>
+      <w:lvlText w:val=""/>
+      <w:lvlJc w:val="left"/>
+      <w:pPr>
+        <w:tabs>
+          <w:tab w:val="num" w:pos="2160"/>
+        </w:tabs>
+        <w:ind w:left="2160" w:hanging="360"/>
+      </w:pPr>
+      <w:rPr>
+        <w:rFonts w:ascii="Wingdings" w:hAnsi="Wingdings" w:hint="default"/>
+        <w:sz w:val="20"/>
+      </w:rPr>
+    </w:lvl>
+    <w:lvl w:ilvl="3" w:tentative="1">
+      <w:start w:val="1"/>
+      <w:numFmt w:val="bullet"/>
+      <w:lvlText w:val=""/>
+      <w:lvlJc w:val="left"/>
+      <w:pPr>
+        <w:tabs>
+          <w:tab w:val="num" w:pos="2880"/>
+        </w:tabs>
+        <w:ind w:left="2880" w:hanging="360"/>
+      </w:pPr>
+      <w:rPr>
+        <w:rFonts w:ascii="Wingdings" w:hAnsi="Wingdings" w:hint="default"/>
+        <w:sz w:val="20"/>
+      </w:rPr>
+    </w:lvl>
+    <w:lvl w:ilvl="4" w:tentative="1">
+      <w:start w:val="1"/>
+      <w:numFmt w:val="bullet"/>
+      <w:lvlText w:val=""/>
+      <w:lvlJc w:val="left"/>
+      <w:pPr>
+        <w:tabs>
+          <w:tab w:val="num" w:pos="3600"/>
+        </w:tabs>
+        <w:ind w:left="3600" w:hanging="360"/>
+      </w:pPr>
+      <w:rPr>
+        <w:rFonts w:ascii="Wingdings" w:hAnsi="Wingdings" w:hint="default"/>
+        <w:sz w:val="20"/>
+      </w:rPr>
+    </w:lvl>
+    <w:lvl w:ilvl="5" w:tentative="1">
+      <w:start w:val="1"/>
+      <w:numFmt w:val="bullet"/>
+      <w:lvlText w:val=""/>
+      <w:lvlJc w:val="left"/>
+      <w:pPr>
+        <w:tabs>
+          <w:tab w:val="num" w:pos="4320"/>
+        </w:tabs>
+        <w:ind w:left="4320" w:hanging="360"/>
+      </w:pPr>
+      <w:rPr>
+        <w:rFonts w:ascii="Wingdings" w:hAnsi="Wingdings" w:hint="default"/>
+        <w:sz w:val="20"/>
+      </w:rPr>
+    </w:lvl>
+    <w:lvl w:ilvl="6" w:tentative="1">
+      <w:start w:val="1"/>
+      <w:numFmt w:val="bullet"/>
+      <w:lvlText w:val=""/>
+      <w:lvlJc w:val="left"/>
+      <w:pPr>
+        <w:tabs>
+          <w:tab w:val="num" w:pos="5040"/>
+        </w:tabs>
+        <w:ind w:left="5040" w:hanging="360"/>
+      </w:pPr>
+      <w:rPr>
+        <w:rFonts w:ascii="Wingdings" w:hAnsi="Wingdings" w:hint="default"/>
+        <w:sz w:val="20"/>
+      </w:rPr>
+    </w:lvl>
+    <w:lvl w:ilvl="7" w:tentative="1">
+      <w:start w:val="1"/>
+      <w:numFmt w:val="bullet"/>
+      <w:lvlText w:val=""/>
+      <w:lvlJc w:val="left"/>
+      <w:pPr>
+        <w:tabs>
+          <w:tab w:val="num" w:pos="5760"/>
+        </w:tabs>
+        <w:ind w:left="5760" w:hanging="360"/>
+      </w:pPr>
+      <w:rPr>
+        <w:rFonts w:ascii="Wingdings" w:hAnsi="Wingdings" w:hint="default"/>
+        <w:sz w:val="20"/>
+      </w:rPr>
+    </w:lvl>
+    <w:lvl w:ilvl="8" w:tentative="1">
+      <w:start w:val="1"/>
+      <w:numFmt w:val="bullet"/>
+      <w:lvlText w:val=""/>
+      <w:lvlJc w:val="left"/>
+      <w:pPr>
+        <w:tabs>
+          <w:tab w:val="num" w:pos="6480"/>
+        </w:tabs>
+        <w:ind w:left="6480" w:hanging="360"/>
+      </w:pPr>
+      <w:rPr>
+        <w:rFonts w:ascii="Wingdings" w:hAnsi="Wingdings" w:hint="default"/>
+        <w:sz w:val="20"/>
+      </w:rPr>
+    </w:lvl>
+  </w:abstractNum>
+  <w:abstractNum w:abstractNumId="5" w15:restartNumberingAfterBreak="0">
+    <w:nsid w:val="1E0856AA"/>
+    <w:multiLevelType w:val="multilevel"/>
+    <w:tmpl w:val="06F42AD0"/>
+    <w:lvl w:ilvl="0">
+      <w:start w:val="1"/>
+      <w:numFmt w:val="bullet"/>
+      <w:lvlText w:val=""/>
+      <w:lvlJc w:val="left"/>
+      <w:pPr>
+        <w:tabs>
+          <w:tab w:val="num" w:pos="720"/>
+        </w:tabs>
+        <w:ind w:left="720" w:hanging="360"/>
+      </w:pPr>
+      <w:rPr>
+        <w:rFonts w:ascii="Symbol" w:hAnsi="Symbol" w:hint="default"/>
+        <w:sz w:val="20"/>
+      </w:rPr>
+    </w:lvl>
+    <w:lvl w:ilvl="1" w:tentative="1">
+      <w:start w:val="1"/>
+      <w:numFmt w:val="bullet"/>
+      <w:lvlText w:val="o"/>
+      <w:lvlJc w:val="left"/>
+      <w:pPr>
+        <w:tabs>
+          <w:tab w:val="num" w:pos="1440"/>
+        </w:tabs>
+        <w:ind w:left="1440" w:hanging="360"/>
+      </w:pPr>
+      <w:rPr>
+        <w:rFonts w:ascii="Courier New" w:hAnsi="Courier New" w:hint="default"/>
+        <w:sz w:val="20"/>
+      </w:rPr>
+    </w:lvl>
+    <w:lvl w:ilvl="2" w:tentative="1">
+      <w:start w:val="1"/>
+      <w:numFmt w:val="bullet"/>
+      <w:lvlText w:val=""/>
+      <w:lvlJc w:val="left"/>
+      <w:pPr>
+        <w:tabs>
+          <w:tab w:val="num" w:pos="2160"/>
+        </w:tabs>
+        <w:ind w:left="2160" w:hanging="360"/>
+      </w:pPr>
+      <w:rPr>
+        <w:rFonts w:ascii="Wingdings" w:hAnsi="Wingdings" w:hint="default"/>
+        <w:sz w:val="20"/>
+      </w:rPr>
+    </w:lvl>
+    <w:lvl w:ilvl="3" w:tentative="1">
+      <w:start w:val="1"/>
+      <w:numFmt w:val="bullet"/>
+      <w:lvlText w:val=""/>
+      <w:lvlJc w:val="left"/>
+      <w:pPr>
+        <w:tabs>
+          <w:tab w:val="num" w:pos="2880"/>
+        </w:tabs>
+        <w:ind w:left="2880" w:hanging="360"/>
+      </w:pPr>
+      <w:rPr>
+        <w:rFonts w:ascii="Wingdings" w:hAnsi="Wingdings" w:hint="default"/>
+        <w:sz w:val="20"/>
+      </w:rPr>
+    </w:lvl>
+    <w:lvl w:ilvl="4" w:tentative="1">
+      <w:start w:val="1"/>
+      <w:numFmt w:val="bullet"/>
+      <w:lvlText w:val=""/>
+      <w:lvlJc w:val="left"/>
+      <w:pPr>
+        <w:tabs>
+          <w:tab w:val="num" w:pos="3600"/>
+        </w:tabs>
+        <w:ind w:left="3600" w:hanging="360"/>
+      </w:pPr>
+      <w:rPr>
+        <w:rFonts w:ascii="Wingdings" w:hAnsi="Wingdings" w:hint="default"/>
+        <w:sz w:val="20"/>
+      </w:rPr>
+    </w:lvl>
+    <w:lvl w:ilvl="5" w:tentative="1">
+      <w:start w:val="1"/>
+      <w:numFmt w:val="bullet"/>
+      <w:lvlText w:val=""/>
+      <w:lvlJc w:val="left"/>
+      <w:pPr>
+        <w:tabs>
+          <w:tab w:val="num" w:pos="4320"/>
+        </w:tabs>
+        <w:ind w:left="4320" w:hanging="360"/>
+      </w:pPr>
+      <w:rPr>
+        <w:rFonts w:ascii="Wingdings" w:hAnsi="Wingdings" w:hint="default"/>
+        <w:sz w:val="20"/>
+      </w:rPr>
+    </w:lvl>
+    <w:lvl w:ilvl="6" w:tentative="1">
+      <w:start w:val="1"/>
+      <w:numFmt w:val="bullet"/>
+      <w:lvlText w:val=""/>
+      <w:lvlJc w:val="left"/>
+      <w:pPr>
+        <w:tabs>
+          <w:tab w:val="num" w:pos="5040"/>
+        </w:tabs>
+        <w:ind w:left="5040" w:hanging="360"/>
+      </w:pPr>
+      <w:rPr>
+        <w:rFonts w:ascii="Wingdings" w:hAnsi="Wingdings" w:hint="default"/>
+        <w:sz w:val="20"/>
+      </w:rPr>
+    </w:lvl>
+    <w:lvl w:ilvl="7" w:tentative="1">
+      <w:start w:val="1"/>
+      <w:numFmt w:val="bullet"/>
+      <w:lvlText w:val=""/>
+      <w:lvlJc w:val="left"/>
+      <w:pPr>
+        <w:tabs>
+          <w:tab w:val="num" w:pos="5760"/>
+        </w:tabs>
+        <w:ind w:left="5760" w:hanging="360"/>
+      </w:pPr>
+      <w:rPr>
+        <w:rFonts w:ascii="Wingdings" w:hAnsi="Wingdings" w:hint="default"/>
+        <w:sz w:val="20"/>
+      </w:rPr>
+    </w:lvl>
+    <w:lvl w:ilvl="8" w:tentative="1">
+      <w:start w:val="1"/>
+      <w:numFmt w:val="bullet"/>
+      <w:lvlText w:val=""/>
+      <w:lvlJc w:val="left"/>
+      <w:pPr>
+        <w:tabs>
+          <w:tab w:val="num" w:pos="6480"/>
+        </w:tabs>
+        <w:ind w:left="6480" w:hanging="360"/>
+      </w:pPr>
+      <w:rPr>
+        <w:rFonts w:ascii="Wingdings" w:hAnsi="Wingdings" w:hint="default"/>
+        <w:sz w:val="20"/>
+      </w:rPr>
+    </w:lvl>
+  </w:abstractNum>
+  <w:abstractNum w:abstractNumId="6" w15:restartNumberingAfterBreak="0">
+    <w:nsid w:val="3064254A"/>
+    <w:multiLevelType w:val="multilevel"/>
+    <w:tmpl w:val="770A1BBC"/>
+    <w:lvl w:ilvl="0">
+      <w:start w:val="1"/>
+      <w:numFmt w:val="bullet"/>
+      <w:lvlText w:val=""/>
+      <w:lvlJc w:val="left"/>
+      <w:pPr>
+        <w:tabs>
+          <w:tab w:val="num" w:pos="720"/>
+        </w:tabs>
+        <w:ind w:left="720" w:hanging="360"/>
+      </w:pPr>
+      <w:rPr>
+        <w:rFonts w:ascii="Symbol" w:hAnsi="Symbol" w:hint="default"/>
+        <w:sz w:val="20"/>
+      </w:rPr>
+    </w:lvl>
+    <w:lvl w:ilvl="1" w:tentative="1">
+      <w:start w:val="1"/>
+      <w:numFmt w:val="bullet"/>
+      <w:lvlText w:val="o"/>
+      <w:lvlJc w:val="left"/>
+      <w:pPr>
+        <w:tabs>
+          <w:tab w:val="num" w:pos="1440"/>
+        </w:tabs>
+        <w:ind w:left="1440" w:hanging="360"/>
+      </w:pPr>
+      <w:rPr>
+        <w:rFonts w:ascii="Courier New" w:hAnsi="Courier New" w:hint="default"/>
+        <w:sz w:val="20"/>
+      </w:rPr>
+    </w:lvl>
+    <w:lvl w:ilvl="2" w:tentative="1">
+      <w:start w:val="1"/>
+      <w:numFmt w:val="bullet"/>
+      <w:lvlText w:val=""/>
+      <w:lvlJc w:val="left"/>
+      <w:pPr>
+        <w:tabs>
+          <w:tab w:val="num" w:pos="2160"/>
+        </w:tabs>
+        <w:ind w:left="2160" w:hanging="360"/>
+      </w:pPr>
+      <w:rPr>
+        <w:rFonts w:ascii="Wingdings" w:hAnsi="Wingdings" w:hint="default"/>
+        <w:sz w:val="20"/>
+      </w:rPr>
+    </w:lvl>
+    <w:lvl w:ilvl="3" w:tentative="1">
+      <w:start w:val="1"/>
+      <w:numFmt w:val="bullet"/>
+      <w:lvlText w:val=""/>
+      <w:lvlJc w:val="left"/>
+      <w:pPr>
+        <w:tabs>
+          <w:tab w:val="num" w:pos="2880"/>
+        </w:tabs>
+        <w:ind w:left="2880" w:hanging="360"/>
+      </w:pPr>
+      <w:rPr>
+        <w:rFonts w:ascii="Wingdings" w:hAnsi="Wingdings" w:hint="default"/>
+        <w:sz w:val="20"/>
+      </w:rPr>
+    </w:lvl>
+    <w:lvl w:ilvl="4" w:tentative="1">
+      <w:start w:val="1"/>
+      <w:numFmt w:val="bullet"/>
+      <w:lvlText w:val=""/>
+      <w:lvlJc w:val="left"/>
+      <w:pPr>
+        <w:tabs>
+          <w:tab w:val="num" w:pos="3600"/>
+        </w:tabs>
+        <w:ind w:left="3600" w:hanging="360"/>
+      </w:pPr>
+      <w:rPr>
+        <w:rFonts w:ascii="Wingdings" w:hAnsi="Wingdings" w:hint="default"/>
+        <w:sz w:val="20"/>
+      </w:rPr>
+    </w:lvl>
+    <w:lvl w:ilvl="5" w:tentative="1">
+      <w:start w:val="1"/>
+      <w:numFmt w:val="bullet"/>
+      <w:lvlText w:val=""/>
+      <w:lvlJc w:val="left"/>
+      <w:pPr>
+        <w:tabs>
+          <w:tab w:val="num" w:pos="4320"/>
+        </w:tabs>
+        <w:ind w:left="4320" w:hanging="360"/>
+      </w:pPr>
+      <w:rPr>
+        <w:rFonts w:ascii="Wingdings" w:hAnsi="Wingdings" w:hint="default"/>
+        <w:sz w:val="20"/>
+      </w:rPr>
+    </w:lvl>
+    <w:lvl w:ilvl="6" w:tentative="1">
+      <w:start w:val="1"/>
+      <w:numFmt w:val="bullet"/>
+      <w:lvlText w:val=""/>
+      <w:lvlJc w:val="left"/>
+      <w:pPr>
+        <w:tabs>
+          <w:tab w:val="num" w:pos="5040"/>
+        </w:tabs>
+        <w:ind w:left="5040" w:hanging="360"/>
+      </w:pPr>
+      <w:rPr>
+        <w:rFonts w:ascii="Wingdings" w:hAnsi="Wingdings" w:hint="default"/>
+        <w:sz w:val="20"/>
+      </w:rPr>
+    </w:lvl>
+    <w:lvl w:ilvl="7" w:tentative="1">
+      <w:start w:val="1"/>
+      <w:numFmt w:val="bullet"/>
+      <w:lvlText w:val=""/>
+      <w:lvlJc w:val="left"/>
+      <w:pPr>
+        <w:tabs>
+          <w:tab w:val="num" w:pos="5760"/>
+        </w:tabs>
+        <w:ind w:left="5760" w:hanging="360"/>
+      </w:pPr>
+      <w:rPr>
+        <w:rFonts w:ascii="Wingdings" w:hAnsi="Wingdings" w:hint="default"/>
+        <w:sz w:val="20"/>
+      </w:rPr>
+    </w:lvl>
+    <w:lvl w:ilvl="8" w:tentative="1">
+      <w:start w:val="1"/>
+      <w:numFmt w:val="bullet"/>
+      <w:lvlText w:val=""/>
+      <w:lvlJc w:val="left"/>
+      <w:pPr>
+        <w:tabs>
+          <w:tab w:val="num" w:pos="6480"/>
+        </w:tabs>
+        <w:ind w:left="6480" w:hanging="360"/>
+      </w:pPr>
+      <w:rPr>
+        <w:rFonts w:ascii="Wingdings" w:hAnsi="Wingdings" w:hint="default"/>
+        <w:sz w:val="20"/>
+      </w:rPr>
+    </w:lvl>
+  </w:abstractNum>
+  <w:abstractNum w:abstractNumId="7" w15:restartNumberingAfterBreak="0">
+    <w:nsid w:val="3F893CF6"/>
+    <w:multiLevelType w:val="multilevel"/>
+    <w:tmpl w:val="C1381CAC"/>
+    <w:lvl w:ilvl="0">
+      <w:start w:val="1"/>
+      <w:numFmt w:val="bullet"/>
+      <w:lvlText w:val=""/>
+      <w:lvlJc w:val="left"/>
+      <w:pPr>
+        <w:tabs>
+          <w:tab w:val="num" w:pos="720"/>
+        </w:tabs>
+        <w:ind w:left="720" w:hanging="360"/>
+      </w:pPr>
+      <w:rPr>
+        <w:rFonts w:ascii="Symbol" w:hAnsi="Symbol" w:hint="default"/>
+        <w:sz w:val="20"/>
+      </w:rPr>
+    </w:lvl>
+    <w:lvl w:ilvl="1" w:tentative="1">
+      <w:start w:val="1"/>
+      <w:numFmt w:val="bullet"/>
+      <w:lvlText w:val="o"/>
+      <w:lvlJc w:val="left"/>
+      <w:pPr>
+        <w:tabs>
+          <w:tab w:val="num" w:pos="1440"/>
+        </w:tabs>
+        <w:ind w:left="1440" w:hanging="360"/>
+      </w:pPr>
+      <w:rPr>
+        <w:rFonts w:ascii="Courier New" w:hAnsi="Courier New" w:hint="default"/>
+        <w:sz w:val="20"/>
+      </w:rPr>
+    </w:lvl>
+    <w:lvl w:ilvl="2" w:tentative="1">
+      <w:start w:val="1"/>
+      <w:numFmt w:val="bullet"/>
+      <w:lvlText w:val=""/>
+      <w:lvlJc w:val="left"/>
+      <w:pPr>
+        <w:tabs>
+          <w:tab w:val="num" w:pos="2160"/>
+        </w:tabs>
+        <w:ind w:left="2160" w:hanging="360"/>
+      </w:pPr>
+      <w:rPr>
+        <w:rFonts w:ascii="Wingdings" w:hAnsi="Wingdings" w:hint="default"/>
+        <w:sz w:val="20"/>
+      </w:rPr>
+    </w:lvl>
+    <w:lvl w:ilvl="3" w:tentative="1">
+      <w:start w:val="1"/>
+      <w:numFmt w:val="bullet"/>
+      <w:lvlText w:val=""/>
+      <w:lvlJc w:val="left"/>
+      <w:pPr>
+        <w:tabs>
+          <w:tab w:val="num" w:pos="2880"/>
+        </w:tabs>
+        <w:ind w:left="2880" w:hanging="360"/>
+      </w:pPr>
+      <w:rPr>
+        <w:rFonts w:ascii="Wingdings" w:hAnsi="Wingdings" w:hint="default"/>
+        <w:sz w:val="20"/>
+      </w:rPr>
+    </w:lvl>
+    <w:lvl w:ilvl="4" w:tentative="1">
+      <w:start w:val="1"/>
+      <w:numFmt w:val="bullet"/>
+      <w:lvlText w:val=""/>
+      <w:lvlJc w:val="left"/>
+      <w:pPr>
+        <w:tabs>
+          <w:tab w:val="num" w:pos="3600"/>
+        </w:tabs>
+        <w:ind w:left="3600" w:hanging="360"/>
+      </w:pPr>
+      <w:rPr>
+        <w:rFonts w:ascii="Wingdings" w:hAnsi="Wingdings" w:hint="default"/>
+        <w:sz w:val="20"/>
+      </w:rPr>
+    </w:lvl>
+    <w:lvl w:ilvl="5" w:tentative="1">
+      <w:start w:val="1"/>
+      <w:numFmt w:val="bullet"/>
+      <w:lvlText w:val=""/>
+      <w:lvlJc w:val="left"/>
+      <w:pPr>
+        <w:tabs>
+          <w:tab w:val="num" w:pos="4320"/>
+        </w:tabs>
+        <w:ind w:left="4320" w:hanging="360"/>
+      </w:pPr>
+      <w:rPr>
+        <w:rFonts w:ascii="Wingdings" w:hAnsi="Wingdings" w:hint="default"/>
+        <w:sz w:val="20"/>
+      </w:rPr>
+    </w:lvl>
+    <w:lvl w:ilvl="6" w:tentative="1">
+      <w:start w:val="1"/>
+      <w:numFmt w:val="bullet"/>
+      <w:lvlText w:val=""/>
+      <w:lvlJc w:val="left"/>
+      <w:pPr>
+        <w:tabs>
+          <w:tab w:val="num" w:pos="5040"/>
+        </w:tabs>
+        <w:ind w:left="5040" w:hanging="360"/>
+      </w:pPr>
+      <w:rPr>
+        <w:rFonts w:ascii="Wingdings" w:hAnsi="Wingdings" w:hint="default"/>
+        <w:sz w:val="20"/>
+      </w:rPr>
+    </w:lvl>
+    <w:lvl w:ilvl="7" w:tentative="1">
+      <w:start w:val="1"/>
+      <w:numFmt w:val="bullet"/>
+      <w:lvlText w:val=""/>
+      <w:lvlJc w:val="left"/>
+      <w:pPr>
+        <w:tabs>
+          <w:tab w:val="num" w:pos="5760"/>
+        </w:tabs>
+        <w:ind w:left="5760" w:hanging="360"/>
+      </w:pPr>
+      <w:rPr>
+        <w:rFonts w:ascii="Wingdings" w:hAnsi="Wingdings" w:hint="default"/>
+        <w:sz w:val="20"/>
+      </w:rPr>
+    </w:lvl>
+    <w:lvl w:ilvl="8" w:tentative="1">
+      <w:start w:val="1"/>
+      <w:numFmt w:val="bullet"/>
+      <w:lvlText w:val=""/>
+      <w:lvlJc w:val="left"/>
+      <w:pPr>
+        <w:tabs>
+          <w:tab w:val="num" w:pos="6480"/>
+        </w:tabs>
+        <w:ind w:left="6480" w:hanging="360"/>
+      </w:pPr>
+      <w:rPr>
+        <w:rFonts w:ascii="Wingdings" w:hAnsi="Wingdings" w:hint="default"/>
+        <w:sz w:val="20"/>
+      </w:rPr>
+    </w:lvl>
+  </w:abstractNum>
+  <w:abstractNum w:abstractNumId="8" w15:restartNumberingAfterBreak="0">
+    <w:nsid w:val="6EB857FB"/>
+    <w:multiLevelType w:val="multilevel"/>
+    <w:tmpl w:val="DCD2EE54"/>
+    <w:lvl w:ilvl="0">
+      <w:start w:val="1"/>
+      <w:numFmt w:val="bullet"/>
+      <w:lvlText w:val=""/>
+      <w:lvlJc w:val="left"/>
+      <w:pPr>
+        <w:tabs>
+          <w:tab w:val="num" w:pos="720"/>
+        </w:tabs>
+        <w:ind w:left="720" w:hanging="360"/>
+      </w:pPr>
+      <w:rPr>
+        <w:rFonts w:ascii="Symbol" w:hAnsi="Symbol" w:hint="default"/>
+        <w:sz w:val="20"/>
+      </w:rPr>
+    </w:lvl>
+    <w:lvl w:ilvl="1" w:tentative="1">
+      <w:start w:val="1"/>
+      <w:numFmt w:val="bullet"/>
+      <w:lvlText w:val="o"/>
+      <w:lvlJc w:val="left"/>
+      <w:pPr>
+        <w:tabs>
+          <w:tab w:val="num" w:pos="1440"/>
+        </w:tabs>
+        <w:ind w:left="1440" w:hanging="360"/>
+      </w:pPr>
+      <w:rPr>
+        <w:rFonts w:ascii="Courier New" w:hAnsi="Courier New" w:hint="default"/>
+        <w:sz w:val="20"/>
+      </w:rPr>
+    </w:lvl>
+    <w:lvl w:ilvl="2" w:tentative="1">
+      <w:start w:val="1"/>
+      <w:numFmt w:val="bullet"/>
+      <w:lvlText w:val=""/>
+      <w:lvlJc w:val="left"/>
+      <w:pPr>
+        <w:tabs>
+          <w:tab w:val="num" w:pos="2160"/>
+        </w:tabs>
+        <w:ind w:left="2160" w:hanging="360"/>
+      </w:pPr>
+      <w:rPr>
+        <w:rFonts w:ascii="Wingdings" w:hAnsi="Wingdings" w:hint="default"/>
+        <w:sz w:val="20"/>
+      </w:rPr>
+    </w:lvl>
+    <w:lvl w:ilvl="3" w:tentative="1">
+      <w:start w:val="1"/>
+      <w:numFmt w:val="bullet"/>
+      <w:lvlText w:val=""/>
+      <w:lvlJc w:val="left"/>
+      <w:pPr>
+        <w:tabs>
+          <w:tab w:val="num" w:pos="2880"/>
+        </w:tabs>
+        <w:ind w:left="2880" w:hanging="360"/>
+      </w:pPr>
+      <w:rPr>
+        <w:rFonts w:ascii="Wingdings" w:hAnsi="Wingdings" w:hint="default"/>
+        <w:sz w:val="20"/>
+      </w:rPr>
+    </w:lvl>
+    <w:lvl w:ilvl="4" w:tentative="1">
+      <w:start w:val="1"/>
+      <w:numFmt w:val="bullet"/>
+      <w:lvlText w:val=""/>
+      <w:lvlJc w:val="left"/>
+      <w:pPr>
+        <w:tabs>
+          <w:tab w:val="num" w:pos="3600"/>
+        </w:tabs>
+        <w:ind w:left="3600" w:hanging="360"/>
+      </w:pPr>
+      <w:rPr>
+        <w:rFonts w:ascii="Wingdings" w:hAnsi="Wingdings" w:hint="default"/>
+        <w:sz w:val="20"/>
+      </w:rPr>
+    </w:lvl>
+    <w:lvl w:ilvl="5" w:tentative="1">
+      <w:start w:val="1"/>
+      <w:numFmt w:val="bullet"/>
+      <w:lvlText w:val=""/>
+      <w:lvlJc w:val="left"/>
+      <w:pPr>
+        <w:tabs>
+          <w:tab w:val="num" w:pos="4320"/>
+        </w:tabs>
+        <w:ind w:left="4320" w:hanging="360"/>
+      </w:pPr>
+      <w:rPr>
+        <w:rFonts w:ascii="Wingdings" w:hAnsi="Wingdings" w:hint="default"/>
+        <w:sz w:val="20"/>
+      </w:rPr>
+    </w:lvl>
+    <w:lvl w:ilvl="6" w:tentative="1">
+      <w:start w:val="1"/>
+      <w:numFmt w:val="bullet"/>
+      <w:lvlText w:val=""/>
+      <w:lvlJc w:val="left"/>
+      <w:pPr>
+        <w:tabs>
+          <w:tab w:val="num" w:pos="5040"/>
+        </w:tabs>
+        <w:ind w:left="5040" w:hanging="360"/>
+      </w:pPr>
+      <w:rPr>
+        <w:rFonts w:ascii="Wingdings" w:hAnsi="Wingdings" w:hint="default"/>
+        <w:sz w:val="20"/>
+      </w:rPr>
+    </w:lvl>
+    <w:lvl w:ilvl="7" w:tentative="1">
+      <w:start w:val="1"/>
+      <w:numFmt w:val="bullet"/>
+      <w:lvlText w:val=""/>
+      <w:lvlJc w:val="left"/>
+      <w:pPr>
+        <w:tabs>
+          <w:tab w:val="num" w:pos="5760"/>
+        </w:tabs>
+        <w:ind w:left="5760" w:hanging="360"/>
+      </w:pPr>
+      <w:rPr>
+        <w:rFonts w:ascii="Wingdings" w:hAnsi="Wingdings" w:hint="default"/>
+        <w:sz w:val="20"/>
+      </w:rPr>
+    </w:lvl>
+    <w:lvl w:ilvl="8" w:tentative="1">
+      <w:start w:val="1"/>
+      <w:numFmt w:val="bullet"/>
+      <w:lvlText w:val=""/>
+      <w:lvlJc w:val="left"/>
+      <w:pPr>
+        <w:tabs>
+          <w:tab w:val="num" w:pos="6480"/>
+        </w:tabs>
+        <w:ind w:left="6480" w:hanging="360"/>
+      </w:pPr>
+      <w:rPr>
+        <w:rFonts w:ascii="Wingdings" w:hAnsi="Wingdings" w:hint="default"/>
+        <w:sz w:val="20"/>
+      </w:rPr>
+    </w:lvl>
+  </w:abstractNum>
+  <w:abstractNum w:abstractNumId="9" w15:restartNumberingAfterBreak="0">
+    <w:nsid w:val="6EDC3045"/>
+    <w:multiLevelType w:val="multilevel"/>
+    <w:tmpl w:val="0D388038"/>
+    <w:lvl w:ilvl="0">
+      <w:start w:val="1"/>
+      <w:numFmt w:val="bullet"/>
+      <w:lvlText w:val=""/>
+      <w:lvlJc w:val="left"/>
+      <w:pPr>
+        <w:tabs>
+          <w:tab w:val="num" w:pos="720"/>
+        </w:tabs>
+        <w:ind w:left="720" w:hanging="360"/>
+      </w:pPr>
+      <w:rPr>
+        <w:rFonts w:ascii="Symbol" w:hAnsi="Symbol" w:hint="default"/>
+        <w:sz w:val="20"/>
+      </w:rPr>
+    </w:lvl>
+    <w:lvl w:ilvl="1" w:tentative="1">
+      <w:start w:val="1"/>
+      <w:numFmt w:val="bullet"/>
+      <w:lvlText w:val="o"/>
+      <w:lvlJc w:val="left"/>
+      <w:pPr>
+        <w:tabs>
+          <w:tab w:val="num" w:pos="1440"/>
+        </w:tabs>
+        <w:ind w:left="1440" w:hanging="360"/>
+      </w:pPr>
+      <w:rPr>
+        <w:rFonts w:ascii="Courier New" w:hAnsi="Courier New" w:hint="default"/>
+        <w:sz w:val="20"/>
+      </w:rPr>
+    </w:lvl>
+    <w:lvl w:ilvl="2" w:tentative="1">
+      <w:start w:val="1"/>
+      <w:numFmt w:val="bullet"/>
+      <w:lvlText w:val=""/>
+      <w:lvlJc w:val="left"/>
+      <w:pPr>
+        <w:tabs>
+          <w:tab w:val="num" w:pos="2160"/>
+        </w:tabs>
+        <w:ind w:left="2160" w:hanging="360"/>
+      </w:pPr>
+      <w:rPr>
+        <w:rFonts w:ascii="Wingdings" w:hAnsi="Wingdings" w:hint="default"/>
+        <w:sz w:val="20"/>
+      </w:rPr>
+    </w:lvl>
+    <w:lvl w:ilvl="3" w:tentative="1">
+      <w:start w:val="1"/>
+      <w:numFmt w:val="bullet"/>
+      <w:lvlText w:val=""/>
+      <w:lvlJc w:val="left"/>
+      <w:pPr>
+        <w:tabs>
+          <w:tab w:val="num" w:pos="2880"/>
+        </w:tabs>
+        <w:ind w:left="2880" w:hanging="360"/>
+      </w:pPr>
+      <w:rPr>
+        <w:rFonts w:ascii="Wingdings" w:hAnsi="Wingdings" w:hint="default"/>
+        <w:sz w:val="20"/>
+      </w:rPr>
+    </w:lvl>
+    <w:lvl w:ilvl="4" w:tentative="1">
+      <w:start w:val="1"/>
+      <w:numFmt w:val="bullet"/>
+      <w:lvlText w:val=""/>
+      <w:lvlJc w:val="left"/>
+      <w:pPr>
+        <w:tabs>
+          <w:tab w:val="num" w:pos="3600"/>
+        </w:tabs>
+        <w:ind w:left="3600" w:hanging="360"/>
+      </w:pPr>
+      <w:rPr>
+        <w:rFonts w:ascii="Wingdings" w:hAnsi="Wingdings" w:hint="default"/>
+        <w:sz w:val="20"/>
+      </w:rPr>
+    </w:lvl>
+    <w:lvl w:ilvl="5" w:tentative="1">
+      <w:start w:val="1"/>
+      <w:numFmt w:val="bullet"/>
+      <w:lvlText w:val=""/>
+      <w:lvlJc w:val="left"/>
+      <w:pPr>
+        <w:tabs>
+          <w:tab w:val="num" w:pos="4320"/>
+        </w:tabs>
+        <w:ind w:left="4320" w:hanging="360"/>
+      </w:pPr>
+      <w:rPr>
+        <w:rFonts w:ascii="Wingdings" w:hAnsi="Wingdings" w:hint="default"/>
+        <w:sz w:val="20"/>
+      </w:rPr>
+    </w:lvl>
+    <w:lvl w:ilvl="6" w:tentative="1">
+      <w:start w:val="1"/>
+      <w:numFmt w:val="bullet"/>
+      <w:lvlText w:val=""/>
+      <w:lvlJc w:val="left"/>
+      <w:pPr>
+        <w:tabs>
+          <w:tab w:val="num" w:pos="5040"/>
+        </w:tabs>
+        <w:ind w:left="5040" w:hanging="360"/>
+      </w:pPr>
+      <w:rPr>
+        <w:rFonts w:ascii="Wingdings" w:hAnsi="Wingdings" w:hint="default"/>
+        <w:sz w:val="20"/>
+      </w:rPr>
+    </w:lvl>
+    <w:lvl w:ilvl="7" w:tentative="1">
+      <w:start w:val="1"/>
+      <w:numFmt w:val="bullet"/>
+      <w:lvlText w:val=""/>
+      <w:lvlJc w:val="left"/>
+      <w:pPr>
+        <w:tabs>
+          <w:tab w:val="num" w:pos="5760"/>
+        </w:tabs>
+        <w:ind w:left="5760" w:hanging="360"/>
+      </w:pPr>
+      <w:rPr>
+        <w:rFonts w:ascii="Wingdings" w:hAnsi="Wingdings" w:hint="default"/>
+        <w:sz w:val="20"/>
+      </w:rPr>
+    </w:lvl>
+    <w:lvl w:ilvl="8" w:tentative="1">
+      <w:start w:val="1"/>
+      <w:numFmt w:val="bullet"/>
+      <w:lvlText w:val=""/>
+      <w:lvlJc w:val="left"/>
+      <w:pPr>
+        <w:tabs>
+          <w:tab w:val="num" w:pos="6480"/>
+        </w:tabs>
+        <w:ind w:left="6480" w:hanging="360"/>
+      </w:pPr>
+      <w:rPr>
+        <w:rFonts w:ascii="Wingdings" w:hAnsi="Wingdings" w:hint="default"/>
+        <w:sz w:val="20"/>
+      </w:rPr>
+    </w:lvl>
+  </w:abstractNum>
+  <w:abstractNum w:abstractNumId="10" w15:restartNumberingAfterBreak="0">
+    <w:nsid w:val="744553E4"/>
+    <w:multiLevelType w:val="multilevel"/>
+    <w:tmpl w:val="20FCAC88"/>
+    <w:lvl w:ilvl="0">
+      <w:start w:val="1"/>
+      <w:numFmt w:val="bullet"/>
+      <w:lvlText w:val=""/>
+      <w:lvlJc w:val="left"/>
+      <w:pPr>
+        <w:tabs>
+          <w:tab w:val="num" w:pos="720"/>
+        </w:tabs>
+        <w:ind w:left="720" w:hanging="360"/>
+      </w:pPr>
+      <w:rPr>
+        <w:rFonts w:ascii="Symbol" w:hAnsi="Symbol" w:hint="default"/>
+        <w:sz w:val="20"/>
+      </w:rPr>
+    </w:lvl>
+    <w:lvl w:ilvl="1" w:tentative="1">
+      <w:start w:val="1"/>
+      <w:numFmt w:val="bullet"/>
+      <w:lvlText w:val="o"/>
+      <w:lvlJc w:val="left"/>
+      <w:pPr>
+        <w:tabs>
+          <w:tab w:val="num" w:pos="1440"/>
+        </w:tabs>
+        <w:ind w:left="1440" w:hanging="360"/>
+      </w:pPr>
+      <w:rPr>
+        <w:rFonts w:ascii="Courier New" w:hAnsi="Courier New" w:hint="default"/>
+        <w:sz w:val="20"/>
+      </w:rPr>
+    </w:lvl>
+    <w:lvl w:ilvl="2" w:tentative="1">
+      <w:start w:val="1"/>
+      <w:numFmt w:val="bullet"/>
+      <w:lvlText w:val=""/>
+      <w:lvlJc w:val="left"/>
+      <w:pPr>
+        <w:tabs>
+          <w:tab w:val="num" w:pos="2160"/>
+        </w:tabs>
+        <w:ind w:left="2160" w:hanging="360"/>
+      </w:pPr>
+      <w:rPr>
+        <w:rFonts w:ascii="Wingdings" w:hAnsi="Wingdings" w:hint="default"/>
+        <w:sz w:val="20"/>
+      </w:rPr>
+    </w:lvl>
+    <w:lvl w:ilvl="3" w:tentative="1">
+      <w:start w:val="1"/>
+      <w:numFmt w:val="bullet"/>
+      <w:lvlText w:val=""/>
+      <w:lvlJc w:val="left"/>
+      <w:pPr>
+        <w:tabs>
+          <w:tab w:val="num" w:pos="2880"/>
+        </w:tabs>
+        <w:ind w:left="2880" w:hanging="360"/>
+      </w:pPr>
+      <w:rPr>
+        <w:rFonts w:ascii="Wingdings" w:hAnsi="Wingdings" w:hint="default"/>
+        <w:sz w:val="20"/>
+      </w:rPr>
+    </w:lvl>
+    <w:lvl w:ilvl="4" w:tentative="1">
+      <w:start w:val="1"/>
+      <w:numFmt w:val="bullet"/>
+      <w:lvlText w:val=""/>
+      <w:lvlJc w:val="left"/>
+      <w:pPr>
+        <w:tabs>
+          <w:tab w:val="num" w:pos="3600"/>
+        </w:tabs>
+        <w:ind w:left="3600" w:hanging="360"/>
+      </w:pPr>
+      <w:rPr>
+        <w:rFonts w:ascii="Wingdings" w:hAnsi="Wingdings" w:hint="default"/>
+        <w:sz w:val="20"/>
+      </w:rPr>
+    </w:lvl>
+    <w:lvl w:ilvl="5" w:tentative="1">
+      <w:start w:val="1"/>
+      <w:numFmt w:val="bullet"/>
+      <w:lvlText w:val=""/>
+      <w:lvlJc w:val="left"/>
+      <w:pPr>
+        <w:tabs>
+          <w:tab w:val="num" w:pos="4320"/>
+        </w:tabs>
+        <w:ind w:left="4320" w:hanging="360"/>
+      </w:pPr>
+      <w:rPr>
+        <w:rFonts w:ascii="Wingdings" w:hAnsi="Wingdings" w:hint="default"/>
+        <w:sz w:val="20"/>
+      </w:rPr>
+    </w:lvl>
+    <w:lvl w:ilvl="6" w:tentative="1">
+      <w:start w:val="1"/>
+      <w:numFmt w:val="bullet"/>
+      <w:lvlText w:val=""/>
+      <w:lvlJc w:val="left"/>
+      <w:pPr>
+        <w:tabs>
+          <w:tab w:val="num" w:pos="5040"/>
+        </w:tabs>
+        <w:ind w:left="5040" w:hanging="360"/>
+      </w:pPr>
+      <w:rPr>
+        <w:rFonts w:ascii="Wingdings" w:hAnsi="Wingdings" w:hint="default"/>
+        <w:sz w:val="20"/>
+      </w:rPr>
+    </w:lvl>
+    <w:lvl w:ilvl="7" w:tentative="1">
+      <w:start w:val="1"/>
+      <w:numFmt w:val="bullet"/>
+      <w:lvlText w:val=""/>
+      <w:lvlJc w:val="left"/>
+      <w:pPr>
+        <w:tabs>
+          <w:tab w:val="num" w:pos="5760"/>
+        </w:tabs>
+        <w:ind w:left="5760" w:hanging="360"/>
+      </w:pPr>
+      <w:rPr>
+        <w:rFonts w:ascii="Wingdings" w:hAnsi="Wingdings" w:hint="default"/>
+        <w:sz w:val="20"/>
+      </w:rPr>
+    </w:lvl>
+    <w:lvl w:ilvl="8" w:tentative="1">
+      <w:start w:val="1"/>
+      <w:numFmt w:val="bullet"/>
+      <w:lvlText w:val=""/>
+      <w:lvlJc w:val="left"/>
+      <w:pPr>
+        <w:tabs>
+          <w:tab w:val="num" w:pos="6480"/>
+        </w:tabs>
+        <w:ind w:left="6480" w:hanging="360"/>
+      </w:pPr>
+      <w:rPr>
+        <w:rFonts w:ascii="Wingdings" w:hAnsi="Wingdings" w:hint="default"/>
+        <w:sz w:val="20"/>
+      </w:rPr>
+    </w:lvl>
+  </w:abstractNum>
+  <w:abstractNum w:abstractNumId="11" w15:restartNumberingAfterBreak="0">
     <w:nsid w:val="7FC214D2"/>
     <w:multiLevelType w:val="multilevel"/>
     <w:tmpl w:val="BE9047A8"/>
@@ -1593,7 +3741,37 @@
     <w:abstractNumId w:val="0"/>
   </w:num>
   <w:num w:numId="2" w16cid:durableId="1018889970">
+    <w:abstractNumId w:val="11"/>
+  </w:num>
+  <w:num w:numId="3" w16cid:durableId="992953944">
+    <w:abstractNumId w:val="10"/>
+  </w:num>
+  <w:num w:numId="4" w16cid:durableId="1095325497">
+    <w:abstractNumId w:val="9"/>
+  </w:num>
+  <w:num w:numId="5" w16cid:durableId="1186334527">
+    <w:abstractNumId w:val="8"/>
+  </w:num>
+  <w:num w:numId="6" w16cid:durableId="1756321037">
+    <w:abstractNumId w:val="5"/>
+  </w:num>
+  <w:num w:numId="7" w16cid:durableId="2032954322">
+    <w:abstractNumId w:val="4"/>
+  </w:num>
+  <w:num w:numId="8" w16cid:durableId="1183932556">
+    <w:abstractNumId w:val="3"/>
+  </w:num>
+  <w:num w:numId="9" w16cid:durableId="1368484845">
+    <w:abstractNumId w:val="2"/>
+  </w:num>
+  <w:num w:numId="10" w16cid:durableId="965236761">
+    <w:abstractNumId w:val="6"/>
+  </w:num>
+  <w:num w:numId="11" w16cid:durableId="1449592830">
     <w:abstractNumId w:val="1"/>
+  </w:num>
+  <w:num w:numId="12" w16cid:durableId="1033845403">
+    <w:abstractNumId w:val="7"/>
   </w:num>
 </w:numbering>
 </file>
@@ -2019,6 +4197,29 @@
       <w:szCs w:val="36"/>
     </w:rPr>
   </w:style>
+  <w:style w:type="paragraph" w:styleId="Heading3">
+    <w:name w:val="heading 3"/>
+    <w:basedOn w:val="Normal"/>
+    <w:next w:val="Normal"/>
+    <w:link w:val="Heading3Char"/>
+    <w:uiPriority w:val="9"/>
+    <w:semiHidden/>
+    <w:unhideWhenUsed/>
+    <w:qFormat/>
+    <w:rsid w:val="00C00F00"/>
+    <w:pPr>
+      <w:keepNext/>
+      <w:keepLines/>
+      <w:spacing w:before="40" w:after="0"/>
+      <w:outlineLvl w:val="2"/>
+    </w:pPr>
+    <w:rPr>
+      <w:rFonts w:asciiTheme="majorHAnsi" w:eastAsiaTheme="majorEastAsia" w:hAnsiTheme="majorHAnsi" w:cstheme="majorBidi"/>
+      <w:color w:val="005473" w:themeColor="accent1" w:themeShade="7F"/>
+      <w:sz w:val="24"/>
+      <w:szCs w:val="24"/>
+    </w:rPr>
+  </w:style>
   <w:style w:type="character" w:default="1" w:styleId="DefaultParagraphFont">
     <w:name w:val="Default Paragraph Font"/>
     <w:uiPriority w:val="1"/>
@@ -2099,6 +4300,20 @@
     <w:rPr>
       <w:color w:val="0000FF"/>
       <w:u w:val="single"/>
+    </w:rPr>
+  </w:style>
+  <w:style w:type="character" w:customStyle="1" w:styleId="Heading3Char">
+    <w:name w:val="Heading 3 Char"/>
+    <w:basedOn w:val="DefaultParagraphFont"/>
+    <w:link w:val="Heading3"/>
+    <w:uiPriority w:val="9"/>
+    <w:semiHidden/>
+    <w:rsid w:val="00C00F00"/>
+    <w:rPr>
+      <w:rFonts w:asciiTheme="majorHAnsi" w:eastAsiaTheme="majorEastAsia" w:hAnsiTheme="majorHAnsi" w:cstheme="majorBidi"/>
+      <w:color w:val="005473" w:themeColor="accent1" w:themeShade="7F"/>
+      <w:sz w:val="24"/>
+      <w:szCs w:val="24"/>
     </w:rPr>
   </w:style>
 </w:styles>

</xml_diff>